<commit_message>
Cambio tamaño de letra
</commit_message>
<xml_diff>
--- a/POOResumen.docx
+++ b/POOResumen.docx
@@ -7,12 +7,14 @@
         <w:jc w:val="center"/>
         <w:rPr>
           <w:b/>
-          <w:lang w:val="es-EC"/>
-        </w:rPr>
-      </w:pPr>
-      <w:r>
-        <w:rPr>
-          <w:b/>
+          <w:sz w:val="32"/>
+          <w:lang w:val="es-EC"/>
+        </w:rPr>
+      </w:pPr>
+      <w:r>
+        <w:rPr>
+          <w:b/>
+          <w:sz w:val="32"/>
           <w:lang w:val="es-EC"/>
         </w:rPr>
         <w:t>Programación Orientada a Objetos.</w:t>
@@ -21,18 +23,21 @@
     <w:p>
       <w:pPr>
         <w:rPr>
-          <w:lang w:val="es-EC"/>
-        </w:rPr>
-      </w:pPr>
-      <w:r>
-        <w:rPr>
-          <w:b/>
+          <w:sz w:val="24"/>
+          <w:lang w:val="es-EC"/>
+        </w:rPr>
+      </w:pPr>
+      <w:r>
+        <w:rPr>
+          <w:b/>
+          <w:sz w:val="24"/>
           <w:lang w:val="es-EC"/>
         </w:rPr>
         <w:t xml:space="preserve">Nombre: </w:t>
       </w:r>
       <w:r>
         <w:rPr>
+          <w:sz w:val="24"/>
           <w:lang w:val="es-EC"/>
         </w:rPr>
         <w:t>Bolivar Pantoja</w:t>
@@ -41,18 +46,21 @@
     <w:p>
       <w:pPr>
         <w:rPr>
-          <w:lang w:val="es-EC"/>
-        </w:rPr>
-      </w:pPr>
-      <w:r>
-        <w:rPr>
-          <w:b/>
+          <w:sz w:val="24"/>
+          <w:lang w:val="es-EC"/>
+        </w:rPr>
+      </w:pPr>
+      <w:r>
+        <w:rPr>
+          <w:b/>
+          <w:sz w:val="24"/>
           <w:lang w:val="es-EC"/>
         </w:rPr>
         <w:t xml:space="preserve">NRC: </w:t>
       </w:r>
       <w:r>
         <w:rPr>
+          <w:sz w:val="24"/>
           <w:lang w:val="es-EC"/>
         </w:rPr>
         <w:t>2355</w:t>
@@ -61,18 +69,21 @@
     <w:p>
       <w:pPr>
         <w:rPr>
-          <w:lang w:val="es-EC"/>
-        </w:rPr>
-      </w:pPr>
-      <w:r>
-        <w:rPr>
-          <w:b/>
+          <w:sz w:val="24"/>
+          <w:lang w:val="es-EC"/>
+        </w:rPr>
+      </w:pPr>
+      <w:r>
+        <w:rPr>
+          <w:b/>
+          <w:sz w:val="24"/>
           <w:lang w:val="es-EC"/>
         </w:rPr>
         <w:t>Grupo</w:t>
       </w:r>
       <w:r>
         <w:rPr>
+          <w:sz w:val="24"/>
           <w:lang w:val="es-EC"/>
         </w:rPr>
         <w:t xml:space="preserve"> # 1</w:t>
@@ -84,87 +95,110 @@
           <w:lang w:val="es-EC"/>
         </w:rPr>
       </w:pPr>
-      <w:r>
-        <w:rPr>
-          <w:lang w:val="es-EC"/>
-        </w:rPr>
-        <w:t>Resumen:</w:t>
-      </w:r>
-    </w:p>
-    <w:p>
-      <w:pPr>
-        <w:rPr>
-          <w:lang w:val="es-EC"/>
-        </w:rPr>
-      </w:pPr>
-      <w:r>
-        <w:rPr>
-          <w:lang w:val="es-EC"/>
-        </w:rPr>
-        <w:t>La programación es muy amplia en su forma de programar, por eso en la POO se usa paradigmas (formas de programar) es decir cada quien tiene su propio estilo.</w:t>
-      </w:r>
-    </w:p>
-    <w:p>
-      <w:pPr>
-        <w:rPr>
-          <w:lang w:val="es-EC"/>
-        </w:rPr>
-      </w:pPr>
-      <w:r>
-        <w:rPr>
-          <w:lang w:val="es-EC"/>
-        </w:rPr>
-        <w:t>Uno de los retos que tenemos para aprender a programar en POO es cambiar ese paradigma de cuando escribíamos el código de forma secuencial (Inicio, cuerpo, fin).</w:t>
-      </w:r>
-    </w:p>
-    <w:p>
-      <w:pPr>
-        <w:rPr>
-          <w:lang w:val="es-EC"/>
-        </w:rPr>
-      </w:pPr>
-      <w:r>
-        <w:rPr>
-          <w:lang w:val="es-EC"/>
-        </w:rPr>
-        <w:t>La POO tiene los objetos separados pero que se comunican entre ellos y no es una estructura secuencial. Para esto vamos aprender que es atributo, método, clase, objeto.</w:t>
-      </w:r>
-    </w:p>
-    <w:p>
-      <w:pPr>
-        <w:rPr>
-          <w:lang w:val="es-EC"/>
-        </w:rPr>
-      </w:pPr>
-      <w:r>
-        <w:rPr>
-          <w:b/>
-          <w:lang w:val="es-EC"/>
-        </w:rPr>
-        <w:t xml:space="preserve">Objeto.- </w:t>
-      </w:r>
-      <w:r>
-        <w:rPr>
-          <w:lang w:val="es-EC"/>
-        </w:rPr>
-        <w:t>el objeto pued</w:t>
-      </w:r>
-      <w:r>
-        <w:rPr>
-          <w:lang w:val="es-EC"/>
-        </w:rPr>
-        <w:t xml:space="preserve">e ser cualquier cosa o persona del cual podamos extraer sus atributos, </w:t>
-      </w:r>
-      <w:r>
-        <w:rPr>
-          <w:lang w:val="es-EC"/>
-        </w:rPr>
-        <w:t>eje</w:t>
-      </w:r>
       <w:bookmarkStart w:id="0" w:name="_GoBack"/>
       <w:bookmarkEnd w:id="0"/>
-      <w:r>
-        <w:rPr>
+    </w:p>
+    <w:p>
+      <w:pPr>
+        <w:rPr>
+          <w:b/>
+          <w:sz w:val="28"/>
+          <w:lang w:val="es-EC"/>
+        </w:rPr>
+      </w:pPr>
+      <w:r>
+        <w:rPr>
+          <w:b/>
+          <w:sz w:val="28"/>
+          <w:lang w:val="es-EC"/>
+        </w:rPr>
+        <w:t>Resumen:</w:t>
+      </w:r>
+    </w:p>
+    <w:p>
+      <w:pPr>
+        <w:rPr>
+          <w:sz w:val="28"/>
+          <w:lang w:val="es-EC"/>
+        </w:rPr>
+      </w:pPr>
+      <w:r>
+        <w:rPr>
+          <w:sz w:val="28"/>
+          <w:lang w:val="es-EC"/>
+        </w:rPr>
+        <w:t>La programación es muy amplia en su forma de programar, por eso en la POO se usa paradigmas (formas de programar) es decir cada quien tiene su propio estilo.</w:t>
+      </w:r>
+    </w:p>
+    <w:p>
+      <w:pPr>
+        <w:rPr>
+          <w:sz w:val="28"/>
+          <w:lang w:val="es-EC"/>
+        </w:rPr>
+      </w:pPr>
+      <w:r>
+        <w:rPr>
+          <w:sz w:val="28"/>
+          <w:lang w:val="es-EC"/>
+        </w:rPr>
+        <w:t>Uno de los retos que tenemos para aprender a programar en POO es cambiar ese paradigma de cuando escribíamos el código de forma secuencial (Inicio, cuerpo, fin).</w:t>
+      </w:r>
+    </w:p>
+    <w:p>
+      <w:pPr>
+        <w:rPr>
+          <w:sz w:val="28"/>
+          <w:lang w:val="es-EC"/>
+        </w:rPr>
+      </w:pPr>
+      <w:r>
+        <w:rPr>
+          <w:sz w:val="28"/>
+          <w:lang w:val="es-EC"/>
+        </w:rPr>
+        <w:t>La POO tiene los objetos separados pero que se comunican entre ellos y no es una estructura secuencial. Para esto vamos aprender que es atributo, método, clase, objeto.</w:t>
+      </w:r>
+    </w:p>
+    <w:p>
+      <w:pPr>
+        <w:rPr>
+          <w:sz w:val="28"/>
+          <w:lang w:val="es-EC"/>
+        </w:rPr>
+      </w:pPr>
+      <w:r>
+        <w:rPr>
+          <w:b/>
+          <w:sz w:val="28"/>
+          <w:lang w:val="es-EC"/>
+        </w:rPr>
+        <w:t xml:space="preserve">Objeto.- </w:t>
+      </w:r>
+      <w:r>
+        <w:rPr>
+          <w:sz w:val="28"/>
+          <w:lang w:val="es-EC"/>
+        </w:rPr>
+        <w:t>el objeto pued</w:t>
+      </w:r>
+      <w:r>
+        <w:rPr>
+          <w:sz w:val="28"/>
+          <w:lang w:val="es-EC"/>
+        </w:rPr>
+        <w:t xml:space="preserve">e ser cualquier cosa o persona del cual podamos extraer sus atributos, </w:t>
+      </w:r>
+      <w:r>
+        <w:rPr>
+          <w:sz w:val="28"/>
+          <w:lang w:val="es-EC"/>
+        </w:rPr>
+        <w:t>eje</w:t>
+      </w:r>
+      <w:r>
+        <w:rPr>
+          <w:sz w:val="28"/>
           <w:lang w:val="es-EC"/>
         </w:rPr>
         <w:t>. Nombre, talla, peso.</w:t>
@@ -173,18 +207,21 @@
     <w:p>
       <w:pPr>
         <w:rPr>
-          <w:lang w:val="es-EC"/>
-        </w:rPr>
-      </w:pPr>
-      <w:r>
-        <w:rPr>
-          <w:b/>
+          <w:sz w:val="28"/>
+          <w:lang w:val="es-EC"/>
+        </w:rPr>
+      </w:pPr>
+      <w:r>
+        <w:rPr>
+          <w:b/>
+          <w:sz w:val="28"/>
           <w:lang w:val="es-EC"/>
         </w:rPr>
         <w:t>Atributo</w:t>
       </w:r>
       <w:r>
         <w:rPr>
+          <w:sz w:val="28"/>
           <w:lang w:val="es-EC"/>
         </w:rPr>
         <w:t>.- son las cualidades de cada objeto. Eje. Usuario: nombres, apellidos, Correo, Contraseña.</w:t>
@@ -193,12 +230,14 @@
     <w:p>
       <w:pPr>
         <w:rPr>
-          <w:lang w:val="es-EC"/>
-        </w:rPr>
-      </w:pPr>
-      <w:r>
-        <w:rPr>
-          <w:b/>
+          <w:sz w:val="28"/>
+          <w:lang w:val="es-EC"/>
+        </w:rPr>
+      </w:pPr>
+      <w:r>
+        <w:rPr>
+          <w:b/>
+          <w:sz w:val="28"/>
           <w:lang w:val="es-EC"/>
         </w:rPr>
         <w:t>Métodos</w:t>
@@ -206,12 +245,14 @@
       <w:r>
         <w:rPr>
           <w:b/>
+          <w:sz w:val="28"/>
           <w:lang w:val="es-EC"/>
         </w:rPr>
         <w:t xml:space="preserve">.- </w:t>
       </w:r>
       <w:r>
         <w:rPr>
+          <w:sz w:val="28"/>
           <w:lang w:val="es-EC"/>
         </w:rPr>
         <w:t xml:space="preserve"> Son las funciones o acciones que va a poder ejecutar el Usuario. Eje: Iniciar Sesión, cerrar sesión, editar perfil.</w:t>
@@ -220,25 +261,21 @@
     <w:p>
       <w:pPr>
         <w:rPr>
-          <w:lang w:val="es-EC"/>
-        </w:rPr>
-      </w:pPr>
-      <w:r>
-        <w:rPr>
-          <w:b/>
-          <w:lang w:val="es-EC"/>
-        </w:rPr>
-        <w:t>Clase</w:t>
-      </w:r>
-      <w:r>
-        <w:rPr>
-          <w:b/>
-          <w:lang w:val="es-EC"/>
-        </w:rPr>
-        <w:t xml:space="preserve">.- </w:t>
-      </w:r>
-      <w:r>
-        <w:rPr>
+          <w:sz w:val="28"/>
+          <w:lang w:val="es-EC"/>
+        </w:rPr>
+      </w:pPr>
+      <w:r>
+        <w:rPr>
+          <w:b/>
+          <w:sz w:val="28"/>
+          <w:lang w:val="es-EC"/>
+        </w:rPr>
+        <w:t xml:space="preserve">Clase.- </w:t>
+      </w:r>
+      <w:r>
+        <w:rPr>
+          <w:sz w:val="28"/>
           <w:lang w:val="es-EC"/>
         </w:rPr>
         <w:t>es una plantilla que se usa como molde. Eje: cada vez que una persona se registra se va generando 1 objeto.</w:t>
@@ -247,11 +284,13 @@
     <w:p>
       <w:pPr>
         <w:rPr>
-          <w:lang w:val="es-EC"/>
-        </w:rPr>
-      </w:pPr>
-      <w:r>
-        <w:rPr>
+          <w:sz w:val="28"/>
+          <w:lang w:val="es-EC"/>
+        </w:rPr>
+      </w:pPr>
+      <w:r>
+        <w:rPr>
+          <w:sz w:val="28"/>
           <w:lang w:val="es-EC"/>
         </w:rPr>
         <w:t>Las clases nos ayudan a instanciar nuestros objetos, es decir usamos el molde para crear más usuarios y reutilizar el código sin la necesidad de volver a escribir las líneas ya escritas.</w:t>
@@ -260,11 +299,13 @@
     <w:p>
       <w:pPr>
         <w:rPr>
-          <w:lang w:val="es-EC"/>
-        </w:rPr>
-      </w:pPr>
-      <w:r>
-        <w:rPr>
+          <w:sz w:val="28"/>
+          <w:lang w:val="es-EC"/>
+        </w:rPr>
+      </w:pPr>
+      <w:r>
+        <w:rPr>
+          <w:sz w:val="28"/>
           <w:lang w:val="es-EC"/>
         </w:rPr>
         <w:t>Debemos entender 5 conceptos de POO para poder programar de mejor manera.</w:t>
@@ -273,18 +314,21 @@
     <w:p>
       <w:pPr>
         <w:rPr>
-          <w:lang w:val="es-EC"/>
-        </w:rPr>
-      </w:pPr>
-      <w:r>
-        <w:rPr>
-          <w:b/>
+          <w:sz w:val="28"/>
+          <w:lang w:val="es-EC"/>
+        </w:rPr>
+      </w:pPr>
+      <w:r>
+        <w:rPr>
+          <w:b/>
+          <w:sz w:val="28"/>
           <w:lang w:val="es-EC"/>
         </w:rPr>
         <w:t xml:space="preserve">Abstracción.- </w:t>
       </w:r>
       <w:r>
         <w:rPr>
+          <w:sz w:val="28"/>
           <w:lang w:val="es-EC"/>
         </w:rPr>
         <w:t xml:space="preserve"> que atributos va a tener el objeto.</w:t>
@@ -293,25 +337,21 @@
     <w:p>
       <w:pPr>
         <w:rPr>
-          <w:lang w:val="es-EC"/>
-        </w:rPr>
-      </w:pPr>
-      <w:r>
-        <w:rPr>
-          <w:b/>
-          <w:lang w:val="es-EC"/>
-        </w:rPr>
-        <w:t>Encapsulamiento</w:t>
-      </w:r>
-      <w:r>
-        <w:rPr>
-          <w:b/>
-          <w:lang w:val="es-EC"/>
-        </w:rPr>
-        <w:t xml:space="preserve">.- </w:t>
-      </w:r>
-      <w:r>
-        <w:rPr>
+          <w:sz w:val="28"/>
+          <w:lang w:val="es-EC"/>
+        </w:rPr>
+      </w:pPr>
+      <w:r>
+        <w:rPr>
+          <w:b/>
+          <w:sz w:val="28"/>
+          <w:lang w:val="es-EC"/>
+        </w:rPr>
+        <w:t xml:space="preserve">Encapsulamiento.- </w:t>
+      </w:r>
+      <w:r>
+        <w:rPr>
+          <w:sz w:val="28"/>
           <w:lang w:val="es-EC"/>
         </w:rPr>
         <w:t xml:space="preserve"> Proteger la informacion de manipulación no autorizada. Eje. Un usuario no puede saber los datos de otro usuario.</w:t>
@@ -320,18 +360,22 @@
     <w:p>
       <w:pPr>
         <w:rPr>
-          <w:lang w:val="es-EC"/>
-        </w:rPr>
-      </w:pPr>
-      <w:r>
-        <w:rPr>
-          <w:b/>
-          <w:lang w:val="es-EC"/>
-        </w:rPr>
+          <w:sz w:val="28"/>
+          <w:lang w:val="es-EC"/>
+        </w:rPr>
+      </w:pPr>
+      <w:r>
+        <w:rPr>
+          <w:b/>
+          <w:sz w:val="28"/>
+          <w:lang w:val="es-EC"/>
+        </w:rPr>
+        <w:lastRenderedPageBreak/>
         <w:t xml:space="preserve">Polimorfismo.- </w:t>
       </w:r>
       <w:r>
         <w:rPr>
+          <w:sz w:val="28"/>
           <w:lang w:val="es-EC"/>
         </w:rPr>
         <w:t>Es dar la misma orden a diferentes objetos y que cada uno responda a su propia manera.</w:t>
@@ -340,25 +384,21 @@
     <w:p>
       <w:pPr>
         <w:rPr>
-          <w:lang w:val="es-EC"/>
-        </w:rPr>
-      </w:pPr>
-      <w:r>
-        <w:rPr>
-          <w:b/>
-          <w:lang w:val="es-EC"/>
-        </w:rPr>
-        <w:t>Herencia</w:t>
-      </w:r>
-      <w:r>
-        <w:rPr>
-          <w:b/>
-          <w:lang w:val="es-EC"/>
-        </w:rPr>
-        <w:t xml:space="preserve">.- </w:t>
-      </w:r>
-      <w:r>
-        <w:rPr>
+          <w:sz w:val="28"/>
+          <w:lang w:val="es-EC"/>
+        </w:rPr>
+      </w:pPr>
+      <w:r>
+        <w:rPr>
+          <w:b/>
+          <w:sz w:val="28"/>
+          <w:lang w:val="es-EC"/>
+        </w:rPr>
+        <w:t xml:space="preserve">Herencia.- </w:t>
+      </w:r>
+      <w:r>
+        <w:rPr>
+          <w:sz w:val="28"/>
           <w:lang w:val="es-EC"/>
         </w:rPr>
         <w:t>Crea clases hijas sin tener todos los aspectos de la clase padre.</w:t>

</xml_diff>